<commit_message>
Added Javascript Alert Work
Added Javascript Alert Work
</commit_message>
<xml_diff>
--- a/All Classes Notes - HTML and CSS.docx
+++ b/All Classes Notes - HTML and CSS.docx
@@ -10416,60 +10416,271 @@
           <w:sz w:val="24"/>
         </w:rPr>
       </w:pPr>
+      <w:r>
+        <w:rPr>
+          <w:b/>
+          <w:sz w:val="24"/>
+        </w:rPr>
+        <w:t>Assignment: Chess game, color with CSS</w:t>
+      </w:r>
+    </w:p>
+    <w:p>
+      <w:pPr>
+        <w:rPr>
+          <w:b/>
+          <w:sz w:val="24"/>
+        </w:rPr>
+      </w:pPr>
+      <w:r>
+        <w:rPr>
+          <w:b/>
+          <w:sz w:val="24"/>
+        </w:rPr>
+        <w:t>Forms style</w:t>
+      </w:r>
+    </w:p>
+    <w:p>
+      <w:pPr>
+        <w:rPr>
+          <w:b/>
+          <w:sz w:val="24"/>
+        </w:rPr>
+      </w:pPr>
+      <w:r>
+        <w:rPr>
+          <w:b/>
+          <w:sz w:val="24"/>
+        </w:rPr>
+        <w:t>All assignments colors</w:t>
+      </w:r>
+    </w:p>
+    <w:p>
+      <w:pPr>
+        <w:rPr>
+          <w:b/>
+          <w:sz w:val="24"/>
+        </w:rPr>
+      </w:pPr>
+      <w:r>
+        <w:rPr>
+          <w:b/>
+          <w:sz w:val="24"/>
+        </w:rPr>
+        <w:t xml:space="preserve">And make a single file of all assignments file </w:t>
+      </w:r>
+    </w:p>
+    <w:p>
+      <w:pPr>
+        <w:rPr>
+          <w:b/>
+          <w:sz w:val="24"/>
+        </w:rPr>
+      </w:pPr>
+    </w:p>
+    <w:p>
+      <w:pPr>
+        <w:jc w:val="center"/>
+        <w:rPr>
+          <w:b/>
+          <w:sz w:val="36"/>
+          <w:szCs w:val="32"/>
+          <w:u w:val="single"/>
+        </w:rPr>
+      </w:pPr>
+      <w:r>
+        <w:rPr>
+          <w:b/>
+          <w:sz w:val="36"/>
+          <w:szCs w:val="32"/>
+          <w:u w:val="single"/>
+        </w:rPr>
+        <w:t>JAVASCRIPT</w:t>
+      </w:r>
+    </w:p>
+    <w:p>
+      <w:pPr>
+        <w:rPr>
+          <w:bCs/>
+          <w:sz w:val="24"/>
+        </w:rPr>
+      </w:pPr>
+      <w:r>
+        <w:rPr>
+          <w:bCs/>
+          <w:sz w:val="24"/>
+        </w:rPr>
+        <w:t>04-08-2023</w:t>
+      </w:r>
+    </w:p>
+    <w:p>
+      <w:pPr>
+        <w:rPr>
+          <w:bCs/>
+          <w:sz w:val="24"/>
+        </w:rPr>
+      </w:pPr>
+      <w:r>
+        <w:rPr>
+          <w:bCs/>
+          <w:sz w:val="24"/>
+        </w:rPr>
+        <w:t xml:space="preserve">In </w:t>
+      </w:r>
+      <w:proofErr w:type="spellStart"/>
+      <w:r>
+        <w:rPr>
+          <w:bCs/>
+          <w:sz w:val="24"/>
+        </w:rPr>
+        <w:t>Javascript</w:t>
+      </w:r>
+      <w:proofErr w:type="spellEnd"/>
+      <w:r>
+        <w:rPr>
+          <w:bCs/>
+          <w:sz w:val="24"/>
+        </w:rPr>
+        <w:t xml:space="preserve"> there are already predefined methods, for example Alerts and so many other methods</w:t>
+      </w:r>
+    </w:p>
+    <w:p>
+      <w:pPr>
+        <w:rPr>
+          <w:bCs/>
+          <w:sz w:val="24"/>
+        </w:rPr>
+      </w:pPr>
+      <w:r>
+        <w:rPr>
+          <w:bCs/>
+          <w:sz w:val="24"/>
+        </w:rPr>
+        <w:t>() indicates that this is a method</w:t>
+      </w:r>
+    </w:p>
+    <w:p>
+      <w:pPr>
+        <w:rPr>
+          <w:bCs/>
+          <w:sz w:val="24"/>
+        </w:rPr>
+      </w:pPr>
+      <w:r>
+        <w:rPr>
+          <w:bCs/>
+          <w:sz w:val="24"/>
+        </w:rPr>
+        <w:t xml:space="preserve">“” </w:t>
+      </w:r>
+      <w:proofErr w:type="spellStart"/>
+      <w:r>
+        <w:rPr>
+          <w:bCs/>
+          <w:sz w:val="24"/>
+        </w:rPr>
+        <w:t>any thing</w:t>
+      </w:r>
+      <w:proofErr w:type="spellEnd"/>
+      <w:r>
+        <w:rPr>
+          <w:bCs/>
+          <w:sz w:val="24"/>
+        </w:rPr>
+        <w:t xml:space="preserve"> written in quotes are called string. This is rule</w:t>
+      </w:r>
+    </w:p>
+    <w:p>
+      <w:pPr>
+        <w:rPr>
+          <w:bCs/>
+          <w:sz w:val="24"/>
+        </w:rPr>
+      </w:pPr>
+      <w:r>
+        <w:rPr>
+          <w:bCs/>
+          <w:sz w:val="24"/>
+        </w:rPr>
+        <w:t xml:space="preserve">Except </w:t>
+      </w:r>
+      <w:proofErr w:type="gramStart"/>
+      <w:r>
+        <w:rPr>
+          <w:bCs/>
+          <w:sz w:val="24"/>
+        </w:rPr>
+        <w:t>number(</w:t>
+      </w:r>
+      <w:proofErr w:type="gramEnd"/>
+      <w:r>
+        <w:rPr>
+          <w:bCs/>
+          <w:sz w:val="24"/>
+        </w:rPr>
+        <w:t>22332) and Boolean(true</w:t>
+      </w:r>
+      <w:r>
+        <w:rPr>
+          <w:bCs/>
+          <w:sz w:val="24"/>
+        </w:rPr>
+        <w:t>/false</w:t>
+      </w:r>
+      <w:r>
+        <w:rPr>
+          <w:bCs/>
+          <w:sz w:val="24"/>
+        </w:rPr>
+        <w:t>) all the things will be written in string</w:t>
+      </w:r>
+    </w:p>
+    <w:p>
+      <w:pPr>
+        <w:rPr>
+          <w:bCs/>
+          <w:sz w:val="24"/>
+        </w:rPr>
+      </w:pPr>
+      <w:r>
+        <w:rPr>
+          <w:bCs/>
+          <w:sz w:val="24"/>
+        </w:rPr>
+        <w:t xml:space="preserve">While using </w:t>
+      </w:r>
+      <w:proofErr w:type="spellStart"/>
+      <w:r>
+        <w:rPr>
+          <w:bCs/>
+          <w:sz w:val="24"/>
+        </w:rPr>
+        <w:t>javascript</w:t>
+      </w:r>
+      <w:proofErr w:type="spellEnd"/>
+      <w:r>
+        <w:rPr>
+          <w:bCs/>
+          <w:sz w:val="24"/>
+        </w:rPr>
+        <w:t>, always use and open console in browser</w:t>
+      </w:r>
+    </w:p>
+    <w:p>
+      <w:pPr>
+        <w:rPr>
+          <w:bCs/>
+          <w:sz w:val="24"/>
+        </w:rPr>
+      </w:pPr>
+      <w:r>
+        <w:rPr>
+          <w:bCs/>
+          <w:sz w:val="24"/>
+        </w:rPr>
+        <w:t>For line break we use \n in javascript</w:t>
+      </w:r>
       <w:bookmarkStart w:id="0" w:name="_GoBack"/>
       <w:bookmarkEnd w:id="0"/>
-      <w:r>
-        <w:rPr>
-          <w:b/>
-          <w:sz w:val="24"/>
-        </w:rPr>
-        <w:t>Assignment: Chess game, color with CSS</w:t>
-      </w:r>
-    </w:p>
-    <w:p>
-      <w:pPr>
-        <w:rPr>
-          <w:b/>
-          <w:sz w:val="24"/>
-        </w:rPr>
-      </w:pPr>
-      <w:r>
-        <w:rPr>
-          <w:b/>
-          <w:sz w:val="24"/>
-        </w:rPr>
-        <w:t>Forms style</w:t>
-      </w:r>
-    </w:p>
-    <w:p>
-      <w:pPr>
-        <w:rPr>
-          <w:b/>
-          <w:sz w:val="24"/>
-        </w:rPr>
-      </w:pPr>
-      <w:r>
-        <w:rPr>
-          <w:b/>
-          <w:sz w:val="24"/>
-        </w:rPr>
-        <w:t>All assignments colors</w:t>
-      </w:r>
-    </w:p>
-    <w:p>
-      <w:pPr>
-        <w:rPr>
-          <w:b/>
-          <w:sz w:val="24"/>
-        </w:rPr>
-      </w:pPr>
-      <w:r>
-        <w:rPr>
-          <w:b/>
-          <w:sz w:val="24"/>
-        </w:rPr>
-        <w:t xml:space="preserve">And make a single file of all assignments file </w:t>
-      </w:r>
     </w:p>
     <w:sectPr>
       <w:pgSz w:w="12240" w:h="15840"/>

</xml_diff>